<commit_message>
calibrate the raw data (issues need fixing)
</commit_message>
<xml_diff>
--- a/docs/outline.docx
+++ b/docs/outline.docx
@@ -165,7 +165,7 @@
         <w:widowControl/>
         <w:jc w:val="left"/>
         <w:rPr>
-          <w:rFonts w:ascii="Cambria" w:hAnsi="Cambria" w:cs="Arial"/>
+          <w:rFonts w:ascii="Cambria" w:hAnsi="Cambria" w:cs="Arial" w:hint="eastAsia"/>
           <w:sz w:val="22"/>
           <w:szCs w:val="22"/>
         </w:rPr>
@@ -343,6 +343,13 @@
       <w:r>
         <w:t>City-level energy consumption and emissions - YW</w:t>
       </w:r>
+    </w:p>
+    <w:p>
+      <w:pPr>
+        <w:rPr>
+          <w:rFonts w:hint="eastAsia"/>
+        </w:rPr>
+      </w:pPr>
     </w:p>
     <w:p>
       <w:pPr>

</xml_diff>

<commit_message>
data merging and transformation
</commit_message>
<xml_diff>
--- a/docs/outline.docx
+++ b/docs/outline.docx
@@ -165,7 +165,7 @@
         <w:widowControl/>
         <w:jc w:val="left"/>
         <w:rPr>
-          <w:rFonts w:ascii="Cambria" w:hAnsi="Cambria" w:cs="Arial" w:hint="eastAsia"/>
+          <w:rFonts w:ascii="Cambria" w:hAnsi="Cambria" w:cs="Arial"/>
           <w:sz w:val="22"/>
           <w:szCs w:val="22"/>
         </w:rPr>
@@ -255,7 +255,7 @@
       <w:pPr>
         <w:jc w:val="left"/>
         <w:rPr>
-          <w:rFonts w:ascii="Cambria" w:hAnsi="Cambria" w:cs="Arial" w:hint="eastAsia"/>
+          <w:rFonts w:ascii="Cambria" w:hAnsi="Cambria" w:cs="Arial"/>
           <w:sz w:val="22"/>
           <w:szCs w:val="22"/>
         </w:rPr>
@@ -345,11 +345,31 @@
       </w:r>
     </w:p>
     <w:p>
-      <w:pPr>
+      <w:r>
         <w:rPr>
           <w:rFonts w:hint="eastAsia"/>
         </w:rPr>
-      </w:pPr>
+        <w:t>-</w:t>
+      </w:r>
+      <w:r>
+        <w:t xml:space="preserve"> </w:t>
+      </w:r>
+    </w:p>
+    <w:p>
+      <w:pPr>
+        <w:rPr>
+          <w:rFonts w:hint="eastAsia"/>
+        </w:rPr>
+      </w:pPr>
+      <w:r>
+        <w:rPr>
+          <w:rFonts w:hint="eastAsia"/>
+        </w:rPr>
+        <w:t>-</w:t>
+      </w:r>
+      <w:r>
+        <w:t xml:space="preserve"> </w:t>
+      </w:r>
     </w:p>
     <w:p>
       <w:pPr>
@@ -377,7 +397,7 @@
       <w:pPr>
         <w:jc w:val="left"/>
         <w:rPr>
-          <w:rFonts w:ascii="Cambria" w:hAnsi="Cambria" w:cs="Arial" w:hint="eastAsia"/>
+          <w:rFonts w:ascii="Cambria" w:hAnsi="Cambria" w:cs="Arial"/>
           <w:sz w:val="22"/>
           <w:szCs w:val="22"/>
         </w:rPr>
@@ -422,13 +442,7 @@
       </w:r>
     </w:p>
     <w:p/>
-    <w:p>
-      <w:pPr>
-        <w:rPr>
-          <w:rFonts w:hint="eastAsia"/>
-        </w:rPr>
-      </w:pPr>
-    </w:p>
+    <w:p/>
     <w:sectPr>
       <w:pgSz w:w="11900" w:h="16840"/>
       <w:pgMar w:top="1440" w:right="1800" w:bottom="1440" w:left="1800" w:header="851" w:footer="992" w:gutter="0"/>

</xml_diff>